<commit_message>
Updating Peaks part, in order to work for the two methods with the same threshold.
</commit_message>
<xml_diff>
--- a/Report.docx
+++ b/Report.docx
@@ -1151,33 +1151,7 @@
           <w:szCs w:val="20"/>
           <w14:ligatures w14:val="none"/>
         </w:rPr>
-        <w:t xml:space="preserve">Use a </w:t>
-      </w:r>
-      <w:proofErr w:type="spellStart"/>
-      <w:r>
-        <w:rPr>
-          <w:rFonts w:ascii="Calibri" w:eastAsia="Times New Roman" w:hAnsi="Calibri" w:cs="Calibri"/>
-          <w:b/>
-          <w:bCs/>
-          <w:kern w:val="0"/>
-          <w:sz w:val="20"/>
-          <w:szCs w:val="20"/>
-          <w14:ligatures w14:val="none"/>
-        </w:rPr>
-        <w:t>Ljung</w:t>
-      </w:r>
-      <w:proofErr w:type="spellEnd"/>
-      <w:r>
-        <w:rPr>
-          <w:rFonts w:ascii="Calibri" w:eastAsia="Times New Roman" w:hAnsi="Calibri" w:cs="Calibri"/>
-          <w:b/>
-          <w:bCs/>
-          <w:kern w:val="0"/>
-          <w:sz w:val="20"/>
-          <w:szCs w:val="20"/>
-          <w14:ligatures w14:val="none"/>
-        </w:rPr>
-        <w:t xml:space="preserve">-Box procedure to formally test for (temporal) serial dependence in the raw series </w:t>
+        <w:t xml:space="preserve">Use a Ljung-Box procedure to formally test for (temporal) serial dependence in the raw series </w:t>
       </w:r>
       <w:proofErr w:type="spellStart"/>
       <w:r>
@@ -1260,7 +1234,6 @@
         </w:rPr>
         <w:t xml:space="preserve"> </w:t>
       </w:r>
-      <w:proofErr w:type="spellStart"/>
       <w:r>
         <w:rPr>
           <w:rFonts w:ascii="Calibri" w:eastAsia="Times New Roman" w:hAnsi="Calibri" w:cs="Calibri"/>
@@ -1269,18 +1242,7 @@
           <w:szCs w:val="20"/>
           <w14:ligatures w14:val="none"/>
         </w:rPr>
-        <w:t>Ljung</w:t>
-      </w:r>
-      <w:proofErr w:type="spellEnd"/>
-      <w:r>
-        <w:rPr>
-          <w:rFonts w:ascii="Calibri" w:eastAsia="Times New Roman" w:hAnsi="Calibri" w:cs="Calibri"/>
-          <w:kern w:val="0"/>
-          <w:sz w:val="20"/>
-          <w:szCs w:val="20"/>
-          <w14:ligatures w14:val="none"/>
-        </w:rPr>
-        <w:t>-Box</w:t>
+        <w:t>Ljung-Box</w:t>
       </w:r>
       <w:r>
         <w:rPr>
@@ -1813,7 +1775,23 @@
           <w:sz w:val="20"/>
           <w:szCs w:val="20"/>
         </w:rPr>
-        <w:t xml:space="preserve"> provide a better fit for the negative log returns based on the log-likelihood, AIC, and the inclusion of a shape parameter</w:t>
+        <w:t xml:space="preserve"> </w:t>
+      </w:r>
+      <w:proofErr w:type="gramStart"/>
+      <w:r>
+        <w:rPr>
+          <w:sz w:val="20"/>
+          <w:szCs w:val="20"/>
+        </w:rPr>
+        <w:t>provide</w:t>
+      </w:r>
+      <w:proofErr w:type="gramEnd"/>
+      <w:r>
+        <w:rPr>
+          <w:sz w:val="20"/>
+          <w:szCs w:val="20"/>
+        </w:rPr>
+        <w:t xml:space="preserve"> a better fit for the negative log returns based on the log-likelihood, AIC, and the inclusion of a shape parameter</w:t>
       </w:r>
       <w:r>
         <w:rPr>
@@ -2032,29 +2010,7 @@
           <w:szCs w:val="20"/>
           <w14:ligatures w14:val="none"/>
         </w:rPr>
-        <w:t xml:space="preserve"> model indicates significant volatility persistence, as evidenced by the significant α1 and β1 coefficients. The </w:t>
-      </w:r>
-      <w:proofErr w:type="spellStart"/>
-      <w:r>
-        <w:rPr>
-          <w:rFonts w:ascii="Calibri" w:eastAsia="Times New Roman" w:hAnsi="Calibri" w:cs="Calibri"/>
-          <w:kern w:val="0"/>
-          <w:sz w:val="20"/>
-          <w:szCs w:val="20"/>
-          <w14:ligatures w14:val="none"/>
-        </w:rPr>
-        <w:t>Ljung</w:t>
-      </w:r>
-      <w:proofErr w:type="spellEnd"/>
-      <w:r>
-        <w:rPr>
-          <w:rFonts w:ascii="Calibri" w:eastAsia="Times New Roman" w:hAnsi="Calibri" w:cs="Calibri"/>
-          <w:kern w:val="0"/>
-          <w:sz w:val="20"/>
-          <w:szCs w:val="20"/>
-          <w14:ligatures w14:val="none"/>
-        </w:rPr>
-        <w:t>-Box test results suggest that the residuals do not exhibit serial correlation, indicating a good fit for the model. ACF</w:t>
+        <w:t xml:space="preserve"> model indicates significant volatility persistence, as evidenced by the significant α1 and β1 coefficients. The Ljung-Box test results suggest that the residuals do not exhibit serial correlation, indicating a good fit for the model. ACF</w:t>
       </w:r>
       <w:r>
         <w:rPr>
@@ -9443,7 +9399,31 @@
           <w:szCs w:val="20"/>
         </w:rPr>
         <w:lastRenderedPageBreak/>
-        <w:t>The parameter stability plots provided a guidance to select a threshold. The region 2.2 and 2.8 shows stability, making it reliable range for analyzing extreme events.</w:t>
+        <w:t xml:space="preserve">The parameter stability plots provided a guidance to select a threshold. </w:t>
+      </w:r>
+      <w:r>
+        <w:rPr>
+          <w:rFonts w:ascii="Calibri" w:hAnsi="Calibri" w:cs="Calibri"/>
+          <w:sz w:val="20"/>
+          <w:szCs w:val="20"/>
+        </w:rPr>
+        <w:t>Region</w:t>
+      </w:r>
+      <w:r>
+        <w:rPr>
+          <w:rFonts w:ascii="Calibri" w:hAnsi="Calibri" w:cs="Calibri"/>
+          <w:sz w:val="20"/>
+          <w:szCs w:val="20"/>
+        </w:rPr>
+        <w:t xml:space="preserve"> 2.2 and 2.8 shows stability, making it reliable range for analyzing extreme events.</w:t>
+      </w:r>
+      <w:r>
+        <w:rPr>
+          <w:rFonts w:ascii="Calibri" w:hAnsi="Calibri" w:cs="Calibri"/>
+          <w:sz w:val="20"/>
+          <w:szCs w:val="20"/>
+        </w:rPr>
+        <w:t xml:space="preserve"> At the end the chosen threshold for stability region was 2.5.</w:t>
       </w:r>
     </w:p>
     <w:p>
@@ -9488,60 +9468,6 @@
           <w:szCs w:val="20"/>
         </w:rPr>
         <w:t>Instead of analyzing all returns, the Historical POT method focuses exclusively on the most extreme losses, ensuring that the potential severity of these events is not underestimated. This approach provides a conservative and realistic estimate of potential losses, making it highly effective for assessing extreme risk scenarios without relying on parametric assumptions.</w:t>
-      </w:r>
-    </w:p>
-    <w:p>
-      <w:pPr>
-        <w:pStyle w:val="BodyText"/>
-        <w:rPr>
-          <w:rFonts w:ascii="Calibri" w:hAnsi="Calibri" w:cs="Calibri"/>
-          <w:sz w:val="20"/>
-          <w:szCs w:val="20"/>
-        </w:rPr>
-      </w:pPr>
-      <w:r>
-        <w:rPr>
-          <w:rFonts w:ascii="Calibri" w:hAnsi="Calibri" w:cs="Calibri"/>
-          <w:sz w:val="20"/>
-          <w:szCs w:val="20"/>
-        </w:rPr>
-        <w:t xml:space="preserve">For this the </w:t>
-      </w:r>
-      <w:r>
-        <w:rPr>
-          <w:rFonts w:ascii="Calibri" w:hAnsi="Calibri" w:cs="Calibri"/>
-          <w:b/>
-          <w:bCs/>
-          <w:sz w:val="20"/>
-          <w:szCs w:val="20"/>
-        </w:rPr>
-        <w:t>95th percentile threshold</w:t>
-      </w:r>
-      <w:r>
-        <w:rPr>
-          <w:rFonts w:ascii="Calibri" w:hAnsi="Calibri" w:cs="Calibri"/>
-          <w:sz w:val="20"/>
-          <w:szCs w:val="20"/>
-        </w:rPr>
-        <w:t xml:space="preserve"> was selected as 2.46201, representing the cut-off point for extreme negative returns. The excesses over this threshold were extracted (e.g., 1.059, 0.271, 0.831), which will be used to calculate the Value at Risk (</w:t>
-      </w:r>
-      <w:proofErr w:type="spellStart"/>
-      <w:r>
-        <w:rPr>
-          <w:rFonts w:ascii="Calibri" w:hAnsi="Calibri" w:cs="Calibri"/>
-          <w:sz w:val="20"/>
-          <w:szCs w:val="20"/>
-        </w:rPr>
-        <w:t>VaR</w:t>
-      </w:r>
-      <w:proofErr w:type="spellEnd"/>
-      <w:r>
-        <w:rPr>
-          <w:rFonts w:ascii="Calibri" w:hAnsi="Calibri" w:cs="Calibri"/>
-          <w:sz w:val="20"/>
-          <w:szCs w:val="20"/>
-        </w:rPr>
-        <w:t>) and Expected Shortfall (ES).</w:t>
       </w:r>
     </w:p>
     <w:p>
@@ -9855,7 +9781,15 @@
                 <w:sz w:val="20"/>
                 <w:szCs w:val="20"/>
               </w:rPr>
-              <w:t>-3.979958</w:t>
+              <w:t>-</w:t>
+            </w:r>
+            <w:r>
+              <w:rPr>
+                <w:rFonts w:ascii="Calibri" w:hAnsi="Calibri" w:cs="Calibri"/>
+                <w:sz w:val="20"/>
+                <w:szCs w:val="20"/>
+              </w:rPr>
+              <w:t>2.485115</w:t>
             </w:r>
           </w:p>
         </w:tc>
@@ -9878,7 +9812,15 @@
                 <w:sz w:val="20"/>
                 <w:szCs w:val="20"/>
               </w:rPr>
-              <w:t>-4.880986</w:t>
+              <w:t>-</w:t>
+            </w:r>
+            <w:r>
+              <w:rPr>
+                <w:rFonts w:ascii="Calibri" w:hAnsi="Calibri" w:cs="Calibri"/>
+                <w:sz w:val="20"/>
+                <w:szCs w:val="20"/>
+              </w:rPr>
+              <w:t>3.406525</w:t>
             </w:r>
           </w:p>
         </w:tc>
@@ -9901,7 +9843,31 @@
                 <w:sz w:val="20"/>
                 <w:szCs w:val="20"/>
               </w:rPr>
-              <w:t>-6.600801</w:t>
+              <w:t>-</w:t>
+            </w:r>
+            <w:r>
+              <w:rPr>
+                <w:rFonts w:ascii="Calibri" w:hAnsi="Calibri" w:cs="Calibri"/>
+                <w:sz w:val="20"/>
+                <w:szCs w:val="20"/>
+              </w:rPr>
+              <w:t>4</w:t>
+            </w:r>
+            <w:r>
+              <w:rPr>
+                <w:rFonts w:ascii="Calibri" w:hAnsi="Calibri" w:cs="Calibri"/>
+                <w:sz w:val="20"/>
+                <w:szCs w:val="20"/>
+              </w:rPr>
+              <w:t>.</w:t>
+            </w:r>
+            <w:r>
+              <w:rPr>
+                <w:rFonts w:ascii="Calibri" w:hAnsi="Calibri" w:cs="Calibri"/>
+                <w:sz w:val="20"/>
+                <w:szCs w:val="20"/>
+              </w:rPr>
+              <w:t>838718</w:t>
             </w:r>
           </w:p>
         </w:tc>
@@ -9924,7 +9890,15 @@
                 <w:sz w:val="20"/>
                 <w:szCs w:val="20"/>
               </w:rPr>
-              <w:t>-6.83753</w:t>
+              <w:t>-</w:t>
+            </w:r>
+            <w:r>
+              <w:rPr>
+                <w:rFonts w:ascii="Calibri" w:hAnsi="Calibri" w:cs="Calibri"/>
+                <w:sz w:val="20"/>
+                <w:szCs w:val="20"/>
+              </w:rPr>
+              <w:t>5.999421</w:t>
             </w:r>
           </w:p>
         </w:tc>
@@ -10021,7 +9995,15 @@
                 <w:sz w:val="20"/>
                 <w:szCs w:val="20"/>
               </w:rPr>
-              <w:t>-6.719166</w:t>
+              <w:t>-6.</w:t>
+            </w:r>
+            <w:r>
+              <w:rPr>
+                <w:rFonts w:ascii="Calibri" w:hAnsi="Calibri" w:cs="Calibri"/>
+                <w:sz w:val="20"/>
+                <w:szCs w:val="20"/>
+              </w:rPr>
+              <w:t>685911</w:t>
             </w:r>
           </w:p>
         </w:tc>
@@ -10044,7 +10026,15 @@
                 <w:sz w:val="20"/>
                 <w:szCs w:val="20"/>
               </w:rPr>
-              <w:t>-6.83753</w:t>
+              <w:t>-</w:t>
+            </w:r>
+            <w:r>
+              <w:rPr>
+                <w:rFonts w:ascii="Calibri" w:hAnsi="Calibri" w:cs="Calibri"/>
+                <w:sz w:val="20"/>
+                <w:szCs w:val="20"/>
+              </w:rPr>
+              <w:t>6.799541</w:t>
             </w:r>
           </w:p>
         </w:tc>
@@ -10141,7 +10131,15 @@
                 <w:sz w:val="20"/>
                 <w:szCs w:val="20"/>
               </w:rPr>
-              <w:t>-6.813857</w:t>
+              <w:t>-6.</w:t>
+            </w:r>
+            <w:r>
+              <w:rPr>
+                <w:rFonts w:ascii="Calibri" w:hAnsi="Calibri" w:cs="Calibri"/>
+                <w:sz w:val="20"/>
+                <w:szCs w:val="20"/>
+              </w:rPr>
+              <w:t>776815</w:t>
             </w:r>
           </w:p>
         </w:tc>
@@ -10164,7 +10162,15 @@
                 <w:sz w:val="20"/>
                 <w:szCs w:val="20"/>
               </w:rPr>
-              <w:t>-6.83753</w:t>
+              <w:t>-6.</w:t>
+            </w:r>
+            <w:r>
+              <w:rPr>
+                <w:rFonts w:ascii="Calibri" w:hAnsi="Calibri" w:cs="Calibri"/>
+                <w:sz w:val="20"/>
+                <w:szCs w:val="20"/>
+              </w:rPr>
+              <w:t>799541</w:t>
             </w:r>
           </w:p>
         </w:tc>
@@ -10172,27 +10178,21 @@
     </w:tbl>
     <w:p>
       <w:pPr>
-        <w:rPr>
-          <w:rFonts w:ascii="Calibri" w:hAnsi="Calibri" w:cs="Calibri"/>
-          <w:sz w:val="20"/>
-          <w:szCs w:val="20"/>
-        </w:rPr>
-      </w:pPr>
-      <w:r>
-        <w:rPr>
-          <w:rFonts w:ascii="Calibri" w:hAnsi="Calibri" w:cs="Calibri"/>
-          <w:sz w:val="20"/>
-          <w:szCs w:val="20"/>
-        </w:rPr>
-        <w:t xml:space="preserve">The </w:t>
-      </w:r>
-      <w:r>
-        <w:rPr>
-          <w:rFonts w:ascii="Calibri" w:hAnsi="Calibri" w:cs="Calibri"/>
-          <w:sz w:val="20"/>
-          <w:szCs w:val="20"/>
-        </w:rPr>
-        <w:t xml:space="preserve">Parametric </w:t>
+        <w:jc w:val="both"/>
+        <w:rPr>
+          <w:rFonts w:ascii="Calibri" w:hAnsi="Calibri" w:cs="Calibri"/>
+          <w:sz w:val="20"/>
+          <w:szCs w:val="20"/>
+        </w:rPr>
+      </w:pPr>
+      <w:bookmarkStart w:id="0" w:name="_Hlk185166226"/>
+      <w:r>
+        <w:rPr>
+          <w:rFonts w:ascii="Calibri" w:hAnsi="Calibri" w:cs="Calibri"/>
+          <w:sz w:val="20"/>
+          <w:szCs w:val="20"/>
+        </w:rPr>
+        <w:t xml:space="preserve">The Parametric </w:t>
       </w:r>
       <w:proofErr w:type="spellStart"/>
       <w:r>
@@ -10228,15 +10228,25 @@
           <w:sz w:val="20"/>
           <w:szCs w:val="20"/>
         </w:rPr>
-        <w:t xml:space="preserve"> and ES growing more extreme at 99.9% confidence.</w:t>
-      </w:r>
-      <w:r>
-        <w:rPr>
-          <w:rFonts w:ascii="Calibri" w:hAnsi="Calibri" w:cs="Calibri"/>
-          <w:sz w:val="20"/>
-          <w:szCs w:val="20"/>
-        </w:rPr>
-        <w:t xml:space="preserve"> Regarding the Historical POT, The </w:t>
+        <w:t xml:space="preserve"> and ES growing more extreme at 99.9% </w:t>
+      </w:r>
+      <w:proofErr w:type="gramStart"/>
+      <w:r>
+        <w:rPr>
+          <w:rFonts w:ascii="Calibri" w:hAnsi="Calibri" w:cs="Calibri"/>
+          <w:sz w:val="20"/>
+          <w:szCs w:val="20"/>
+        </w:rPr>
+        <w:t>confidence</w:t>
+      </w:r>
+      <w:proofErr w:type="gramEnd"/>
+      <w:r>
+        <w:rPr>
+          <w:rFonts w:ascii="Calibri" w:hAnsi="Calibri" w:cs="Calibri"/>
+          <w:sz w:val="20"/>
+          <w:szCs w:val="20"/>
+        </w:rPr>
+        <w:t xml:space="preserve">. Regarding the Historical POT, The </w:t>
       </w:r>
       <w:proofErr w:type="spellStart"/>
       <w:r>
@@ -10311,6 +10321,7 @@
         <w:t xml:space="preserve"> captures progressively worse losses (up to 6.83% at 99.9% confidence), showing the potential for larger losses in rarer scenarios.</w:t>
       </w:r>
     </w:p>
+    <w:bookmarkEnd w:id="0"/>
     <w:p>
       <w:pPr>
         <w:pStyle w:val="ListParagraph"/>
@@ -11235,29 +11246,7 @@
           <w:sz w:val="20"/>
           <w:szCs w:val="20"/>
         </w:rPr>
-        <w:t xml:space="preserve"> Box-</w:t>
-      </w:r>
-      <w:proofErr w:type="spellStart"/>
-      <w:r>
-        <w:rPr>
-          <w:rFonts w:ascii="Calibri" w:hAnsi="Calibri" w:cs="Calibri"/>
-          <w:b/>
-          <w:bCs/>
-          <w:sz w:val="20"/>
-          <w:szCs w:val="20"/>
-        </w:rPr>
-        <w:t>Ljung</w:t>
-      </w:r>
-      <w:proofErr w:type="spellEnd"/>
-      <w:r>
-        <w:rPr>
-          <w:rFonts w:ascii="Calibri" w:hAnsi="Calibri" w:cs="Calibri"/>
-          <w:b/>
-          <w:bCs/>
-          <w:sz w:val="20"/>
-          <w:szCs w:val="20"/>
-        </w:rPr>
-        <w:t xml:space="preserve"> test</w:t>
+        <w:t xml:space="preserve"> Box-Ljung test</w:t>
       </w:r>
       <w:r>
         <w:rPr>
@@ -11520,7 +11509,7 @@
           <w14:ligatures w14:val="none"/>
         </w:rPr>
         <w:drawing>
-          <wp:inline distT="0" distB="0" distL="0" distR="0" wp14:anchorId="33B09F7E" wp14:editId="422DD1F7">
+          <wp:inline distT="0" distB="0" distL="0" distR="0" wp14:anchorId="33B09F7E" wp14:editId="6AA2D3C9">
             <wp:extent cx="2290445" cy="1358900"/>
             <wp:effectExtent l="0" t="0" r="0" b="0"/>
             <wp:docPr id="18" name="Рисунок 18"/>
@@ -12321,25 +12310,7 @@
           <w:sz w:val="20"/>
           <w:szCs w:val="20"/>
         </w:rPr>
-        <w:t>("C:/Users/Marcela/Documents/</w:t>
-      </w:r>
-      <w:proofErr w:type="spellStart"/>
-      <w:r>
-        <w:rPr>
-          <w:rFonts w:ascii="Calibri" w:hAnsi="Calibri" w:cs="Calibri"/>
-          <w:sz w:val="20"/>
-          <w:szCs w:val="20"/>
-        </w:rPr>
-        <w:t>Documentos</w:t>
-      </w:r>
-      <w:proofErr w:type="spellEnd"/>
-      <w:r>
-        <w:rPr>
-          <w:rFonts w:ascii="Calibri" w:hAnsi="Calibri" w:cs="Calibri"/>
-          <w:sz w:val="20"/>
-          <w:szCs w:val="20"/>
-        </w:rPr>
-        <w:t>/3rd Semester/Risk analytics/Week 1/Crypto_data.csv")</w:t>
+        <w:t>("C:/Users/Marcela/Documents/Documentos/3rd Semester/Risk analytics/Week 1/Crypto_data.csv")</w:t>
       </w:r>
     </w:p>
     <w:p>
@@ -12906,7 +12877,25 @@
           <w:sz w:val="20"/>
           <w:szCs w:val="20"/>
         </w:rPr>
-        <w:t xml:space="preserve">, type = "l", col = "#27CED7", </w:t>
+        <w:t xml:space="preserve">, type = "l", col </w:t>
+      </w:r>
+      <w:proofErr w:type="gramStart"/>
+      <w:r>
+        <w:rPr>
+          <w:rFonts w:ascii="Calibri" w:hAnsi="Calibri" w:cs="Calibri"/>
+          <w:sz w:val="20"/>
+          <w:szCs w:val="20"/>
+        </w:rPr>
+        <w:t>= "#</w:t>
+      </w:r>
+      <w:proofErr w:type="gramEnd"/>
+      <w:r>
+        <w:rPr>
+          <w:rFonts w:ascii="Calibri" w:hAnsi="Calibri" w:cs="Calibri"/>
+          <w:sz w:val="20"/>
+          <w:szCs w:val="20"/>
+        </w:rPr>
+        <w:t xml:space="preserve">27CED7", </w:t>
       </w:r>
     </w:p>
     <w:p>
@@ -12980,7 +12969,25 @@
           <w:sz w:val="20"/>
           <w:szCs w:val="20"/>
         </w:rPr>
-        <w:t>, col = "#62A39F")</w:t>
+        <w:t xml:space="preserve">, col </w:t>
+      </w:r>
+      <w:proofErr w:type="gramStart"/>
+      <w:r>
+        <w:rPr>
+          <w:rFonts w:ascii="Calibri" w:hAnsi="Calibri" w:cs="Calibri"/>
+          <w:sz w:val="20"/>
+          <w:szCs w:val="20"/>
+        </w:rPr>
+        <w:t>= "#</w:t>
+      </w:r>
+      <w:proofErr w:type="gramEnd"/>
+      <w:r>
+        <w:rPr>
+          <w:rFonts w:ascii="Calibri" w:hAnsi="Calibri" w:cs="Calibri"/>
+          <w:sz w:val="20"/>
+          <w:szCs w:val="20"/>
+        </w:rPr>
+        <w:t>62A39F")</w:t>
       </w:r>
     </w:p>
     <w:p>
@@ -13026,7 +13033,25 @@
           <w:sz w:val="20"/>
           <w:szCs w:val="20"/>
         </w:rPr>
-        <w:t xml:space="preserve">", legend = c("Bitcoin", "Ethereum"), col = c("#27CED7", "#62A39F"), </w:t>
+        <w:t>", legend = c("Bitcoin", "Ethereum"), col = c("#27CED7"</w:t>
+      </w:r>
+      <w:proofErr w:type="gramStart"/>
+      <w:r>
+        <w:rPr>
+          <w:rFonts w:ascii="Calibri" w:hAnsi="Calibri" w:cs="Calibri"/>
+          <w:sz w:val="20"/>
+          <w:szCs w:val="20"/>
+        </w:rPr>
+        <w:t>, "#</w:t>
+      </w:r>
+      <w:proofErr w:type="gramEnd"/>
+      <w:r>
+        <w:rPr>
+          <w:rFonts w:ascii="Calibri" w:hAnsi="Calibri" w:cs="Calibri"/>
+          <w:sz w:val="20"/>
+          <w:szCs w:val="20"/>
+        </w:rPr>
+        <w:t xml:space="preserve">62A39F"), </w:t>
       </w:r>
       <w:proofErr w:type="spellStart"/>
       <w:r>
@@ -16677,7 +16702,25 @@
           <w:sz w:val="20"/>
           <w:szCs w:val="20"/>
         </w:rPr>
-        <w:t>, main = "Mean Excess Plot", col = "#42BA97")</w:t>
+        <w:t xml:space="preserve">, main = "Mean Excess Plot", col </w:t>
+      </w:r>
+      <w:proofErr w:type="gramStart"/>
+      <w:r>
+        <w:rPr>
+          <w:rFonts w:ascii="Calibri" w:hAnsi="Calibri" w:cs="Calibri"/>
+          <w:sz w:val="20"/>
+          <w:szCs w:val="20"/>
+        </w:rPr>
+        <w:t>= "#</w:t>
+      </w:r>
+      <w:proofErr w:type="gramEnd"/>
+      <w:r>
+        <w:rPr>
+          <w:rFonts w:ascii="Calibri" w:hAnsi="Calibri" w:cs="Calibri"/>
+          <w:sz w:val="20"/>
+          <w:szCs w:val="20"/>
+        </w:rPr>
+        <w:t>42BA97")</w:t>
       </w:r>
     </w:p>
     <w:p>
@@ -17193,8 +17236,18 @@
           <w:sz w:val="20"/>
           <w:szCs w:val="20"/>
         </w:rPr>
-        <w:t>(threshold)) {</w:t>
-      </w:r>
+        <w:t>(threshold</w:t>
+      </w:r>
+      <w:proofErr w:type="gramStart"/>
+      <w:r>
+        <w:rPr>
+          <w:rFonts w:ascii="Calibri" w:hAnsi="Calibri" w:cs="Calibri"/>
+          <w:sz w:val="20"/>
+          <w:szCs w:val="20"/>
+        </w:rPr>
+        <w:t>)) {</w:t>
+      </w:r>
+      <w:proofErr w:type="gramEnd"/>
     </w:p>
     <w:p>
       <w:pPr>
@@ -17912,7 +17965,25 @@
           <w:sz w:val="20"/>
           <w:szCs w:val="20"/>
         </w:rPr>
-        <w:t xml:space="preserve">     col = "#2683C6</w:t>
+        <w:t xml:space="preserve">     col </w:t>
+      </w:r>
+      <w:proofErr w:type="gramStart"/>
+      <w:r>
+        <w:rPr>
+          <w:rFonts w:ascii="Calibri" w:hAnsi="Calibri" w:cs="Calibri"/>
+          <w:sz w:val="20"/>
+          <w:szCs w:val="20"/>
+        </w:rPr>
+        <w:t>= "#</w:t>
+      </w:r>
+      <w:proofErr w:type="gramEnd"/>
+      <w:r>
+        <w:rPr>
+          <w:rFonts w:ascii="Calibri" w:hAnsi="Calibri" w:cs="Calibri"/>
+          <w:sz w:val="20"/>
+          <w:szCs w:val="20"/>
+        </w:rPr>
+        <w:t>2683C6</w:t>
       </w:r>
       <w:proofErr w:type="gramStart"/>
       <w:r>
@@ -18119,7 +18190,25 @@
           <w:sz w:val="20"/>
           <w:szCs w:val="20"/>
         </w:rPr>
-        <w:t xml:space="preserve">     col = "#42BA97</w:t>
+        <w:t xml:space="preserve">     col </w:t>
+      </w:r>
+      <w:proofErr w:type="gramStart"/>
+      <w:r>
+        <w:rPr>
+          <w:rFonts w:ascii="Calibri" w:hAnsi="Calibri" w:cs="Calibri"/>
+          <w:sz w:val="20"/>
+          <w:szCs w:val="20"/>
+        </w:rPr>
+        <w:t>= "#</w:t>
+      </w:r>
+      <w:proofErr w:type="gramEnd"/>
+      <w:r>
+        <w:rPr>
+          <w:rFonts w:ascii="Calibri" w:hAnsi="Calibri" w:cs="Calibri"/>
+          <w:sz w:val="20"/>
+          <w:szCs w:val="20"/>
+        </w:rPr>
+        <w:t>42BA97</w:t>
       </w:r>
       <w:proofErr w:type="gramStart"/>
       <w:r>
@@ -21369,19 +21458,8 @@
           <w:sz w:val="20"/>
           <w:szCs w:val="20"/>
         </w:rPr>
-        <w:t xml:space="preserve"># Add ES to the </w:t>
-      </w:r>
-      <w:proofErr w:type="spellStart"/>
-      <w:r>
-        <w:rPr>
-          <w:rFonts w:ascii="Calibri" w:hAnsi="Calibri" w:cs="Calibri"/>
-          <w:color w:val="00B050"/>
-          <w:sz w:val="20"/>
-          <w:szCs w:val="20"/>
-        </w:rPr>
-        <w:t>DataFrame</w:t>
-      </w:r>
-      <w:proofErr w:type="spellEnd"/>
+        <w:t># Add ES to the DataFrame</w:t>
+      </w:r>
     </w:p>
     <w:p>
       <w:pPr>

</xml_diff>

<commit_message>
UPdating peaks doc and report qmd
</commit_message>
<xml_diff>
--- a/Report.docx
+++ b/Report.docx
@@ -1151,33 +1151,7 @@
           <w:szCs w:val="20"/>
           <w14:ligatures w14:val="none"/>
         </w:rPr>
-        <w:t xml:space="preserve">Use a </w:t>
-      </w:r>
-      <w:proofErr w:type="spellStart"/>
-      <w:r>
-        <w:rPr>
-          <w:rFonts w:ascii="Calibri" w:eastAsia="Times New Roman" w:hAnsi="Calibri" w:cs="Calibri"/>
-          <w:b/>
-          <w:bCs/>
-          <w:kern w:val="0"/>
-          <w:sz w:val="20"/>
-          <w:szCs w:val="20"/>
-          <w14:ligatures w14:val="none"/>
-        </w:rPr>
-        <w:t>Ljung</w:t>
-      </w:r>
-      <w:proofErr w:type="spellEnd"/>
-      <w:r>
-        <w:rPr>
-          <w:rFonts w:ascii="Calibri" w:eastAsia="Times New Roman" w:hAnsi="Calibri" w:cs="Calibri"/>
-          <w:b/>
-          <w:bCs/>
-          <w:kern w:val="0"/>
-          <w:sz w:val="20"/>
-          <w:szCs w:val="20"/>
-          <w14:ligatures w14:val="none"/>
-        </w:rPr>
-        <w:t xml:space="preserve">-Box procedure to formally test for (temporal) serial dependence in the raw series </w:t>
+        <w:t xml:space="preserve">Use a Ljung-Box procedure to formally test for (temporal) serial dependence in the raw series </w:t>
       </w:r>
       <w:proofErr w:type="spellStart"/>
       <w:r>
@@ -1260,7 +1234,6 @@
         </w:rPr>
         <w:t xml:space="preserve"> </w:t>
       </w:r>
-      <w:proofErr w:type="spellStart"/>
       <w:r>
         <w:rPr>
           <w:rFonts w:ascii="Calibri" w:eastAsia="Times New Roman" w:hAnsi="Calibri" w:cs="Calibri"/>
@@ -1269,18 +1242,7 @@
           <w:szCs w:val="20"/>
           <w14:ligatures w14:val="none"/>
         </w:rPr>
-        <w:t>Ljung</w:t>
-      </w:r>
-      <w:proofErr w:type="spellEnd"/>
-      <w:r>
-        <w:rPr>
-          <w:rFonts w:ascii="Calibri" w:eastAsia="Times New Roman" w:hAnsi="Calibri" w:cs="Calibri"/>
-          <w:kern w:val="0"/>
-          <w:sz w:val="20"/>
-          <w:szCs w:val="20"/>
-          <w14:ligatures w14:val="none"/>
-        </w:rPr>
-        <w:t>-Box</w:t>
+        <w:t>Ljung-Box</w:t>
       </w:r>
       <w:r>
         <w:rPr>
@@ -1813,7 +1775,23 @@
           <w:sz w:val="20"/>
           <w:szCs w:val="20"/>
         </w:rPr>
-        <w:t xml:space="preserve"> provide a better fit for the negative log returns based on the log-likelihood, AIC, and the inclusion of a shape parameter</w:t>
+        <w:t xml:space="preserve"> </w:t>
+      </w:r>
+      <w:proofErr w:type="gramStart"/>
+      <w:r>
+        <w:rPr>
+          <w:sz w:val="20"/>
+          <w:szCs w:val="20"/>
+        </w:rPr>
+        <w:t>provide</w:t>
+      </w:r>
+      <w:proofErr w:type="gramEnd"/>
+      <w:r>
+        <w:rPr>
+          <w:sz w:val="20"/>
+          <w:szCs w:val="20"/>
+        </w:rPr>
+        <w:t xml:space="preserve"> a better fit for the negative log returns based on the log-likelihood, AIC, and the inclusion of a shape parameter</w:t>
       </w:r>
       <w:r>
         <w:rPr>
@@ -2032,29 +2010,7 @@
           <w:szCs w:val="20"/>
           <w14:ligatures w14:val="none"/>
         </w:rPr>
-        <w:t xml:space="preserve"> model indicates significant volatility persistence, as evidenced by the significant α1 and β1 coefficients. The </w:t>
-      </w:r>
-      <w:proofErr w:type="spellStart"/>
-      <w:r>
-        <w:rPr>
-          <w:rFonts w:ascii="Calibri" w:eastAsia="Times New Roman" w:hAnsi="Calibri" w:cs="Calibri"/>
-          <w:kern w:val="0"/>
-          <w:sz w:val="20"/>
-          <w:szCs w:val="20"/>
-          <w14:ligatures w14:val="none"/>
-        </w:rPr>
-        <w:t>Ljung</w:t>
-      </w:r>
-      <w:proofErr w:type="spellEnd"/>
-      <w:r>
-        <w:rPr>
-          <w:rFonts w:ascii="Calibri" w:eastAsia="Times New Roman" w:hAnsi="Calibri" w:cs="Calibri"/>
-          <w:kern w:val="0"/>
-          <w:sz w:val="20"/>
-          <w:szCs w:val="20"/>
-          <w14:ligatures w14:val="none"/>
-        </w:rPr>
-        <w:t>-Box test results suggest that the residuals do not exhibit serial correlation, indicating a good fit for the model. ACF</w:t>
+        <w:t xml:space="preserve"> model indicates significant volatility persistence, as evidenced by the significant α1 and β1 coefficients. The Ljung-Box test results suggest that the residuals do not exhibit serial correlation, indicating a good fit for the model. ACF</w:t>
       </w:r>
       <w:r>
         <w:rPr>
@@ -9418,7 +9374,33 @@
           <w:szCs w:val="20"/>
         </w:rPr>
         <w:lastRenderedPageBreak/>
-        <w:t>The parameter stability plots provided a guidance to select a threshold. The region 2.2 and 2.8 shows stability, making it reliable range for analyzing extreme events.</w:t>
+        <w:t xml:space="preserve">The parameter stability plots provided </w:t>
+      </w:r>
+      <w:proofErr w:type="gramStart"/>
+      <w:r>
+        <w:rPr>
+          <w:rFonts w:ascii="Calibri" w:hAnsi="Calibri" w:cs="Calibri"/>
+          <w:sz w:val="20"/>
+          <w:szCs w:val="20"/>
+        </w:rPr>
+        <w:t>a guidance</w:t>
+      </w:r>
+      <w:proofErr w:type="gramEnd"/>
+      <w:r>
+        <w:rPr>
+          <w:rFonts w:ascii="Calibri" w:hAnsi="Calibri" w:cs="Calibri"/>
+          <w:sz w:val="20"/>
+          <w:szCs w:val="20"/>
+        </w:rPr>
+        <w:t xml:space="preserve"> to select a threshold. Region 2.2 and 2.8 shows stability, making it reliable range for analyzing extreme events.</w:t>
+      </w:r>
+      <w:r>
+        <w:rPr>
+          <w:rFonts w:ascii="Calibri" w:hAnsi="Calibri" w:cs="Calibri"/>
+          <w:sz w:val="20"/>
+          <w:szCs w:val="20"/>
+        </w:rPr>
+        <w:t xml:space="preserve"> At the end the chosen threshold for stability region was 2.5.</w:t>
       </w:r>
     </w:p>
     <w:p>
@@ -9463,60 +9445,6 @@
           <w:szCs w:val="20"/>
         </w:rPr>
         <w:t>Instead of analyzing all returns, the Historical POT method focuses exclusively on the most extreme losses, ensuring that the potential severity of these events is not underestimated. This approach provides a conservative and realistic estimate of potential losses, making it highly effective for assessing extreme risk scenarios without relying on parametric assumptions.</w:t>
-      </w:r>
-    </w:p>
-    <w:p>
-      <w:pPr>
-        <w:pStyle w:val="BodyText"/>
-        <w:rPr>
-          <w:rFonts w:ascii="Calibri" w:hAnsi="Calibri" w:cs="Calibri"/>
-          <w:sz w:val="20"/>
-          <w:szCs w:val="20"/>
-        </w:rPr>
-      </w:pPr>
-      <w:r>
-        <w:rPr>
-          <w:rFonts w:ascii="Calibri" w:hAnsi="Calibri" w:cs="Calibri"/>
-          <w:sz w:val="20"/>
-          <w:szCs w:val="20"/>
-        </w:rPr>
-        <w:t xml:space="preserve">For this the </w:t>
-      </w:r>
-      <w:r>
-        <w:rPr>
-          <w:rFonts w:ascii="Calibri" w:hAnsi="Calibri" w:cs="Calibri"/>
-          <w:b/>
-          <w:bCs/>
-          <w:sz w:val="20"/>
-          <w:szCs w:val="20"/>
-        </w:rPr>
-        <w:t>95th percentile threshold</w:t>
-      </w:r>
-      <w:r>
-        <w:rPr>
-          <w:rFonts w:ascii="Calibri" w:hAnsi="Calibri" w:cs="Calibri"/>
-          <w:sz w:val="20"/>
-          <w:szCs w:val="20"/>
-        </w:rPr>
-        <w:t xml:space="preserve"> was selected as 2.46201, representing the cut-off point for extreme negative returns. The excesses over this threshold were extracted (e.g., 1.059, 0.271, 0.831), which will be used to calculate the Value at Risk (</w:t>
-      </w:r>
-      <w:proofErr w:type="spellStart"/>
-      <w:r>
-        <w:rPr>
-          <w:rFonts w:ascii="Calibri" w:hAnsi="Calibri" w:cs="Calibri"/>
-          <w:sz w:val="20"/>
-          <w:szCs w:val="20"/>
-        </w:rPr>
-        <w:t>VaR</w:t>
-      </w:r>
-      <w:proofErr w:type="spellEnd"/>
-      <w:r>
-        <w:rPr>
-          <w:rFonts w:ascii="Calibri" w:hAnsi="Calibri" w:cs="Calibri"/>
-          <w:sz w:val="20"/>
-          <w:szCs w:val="20"/>
-        </w:rPr>
-        <w:t>) and Expected Shortfall (ES).</w:t>
       </w:r>
     </w:p>
     <w:p>
@@ -9732,6 +9660,7 @@
                 <w:szCs w:val="20"/>
               </w:rPr>
             </w:pPr>
+            <w:proofErr w:type="gramStart"/>
             <w:r>
               <w:rPr>
                 <w:rFonts w:ascii="Calibri" w:hAnsi="Calibri" w:cs="Calibri"/>
@@ -9754,6 +9683,7 @@
               <w:t>VaR</w:t>
             </w:r>
             <w:proofErr w:type="spellEnd"/>
+            <w:proofErr w:type="gramEnd"/>
           </w:p>
         </w:tc>
         <w:tc>
@@ -9771,6 +9701,7 @@
                 <w:szCs w:val="20"/>
               </w:rPr>
             </w:pPr>
+            <w:proofErr w:type="gramStart"/>
             <w:r>
               <w:rPr>
                 <w:rFonts w:ascii="Calibri" w:hAnsi="Calibri" w:cs="Calibri"/>
@@ -9781,6 +9712,7 @@
               </w:rPr>
               <w:t>Historical  ES</w:t>
             </w:r>
+            <w:proofErr w:type="gramEnd"/>
           </w:p>
         </w:tc>
       </w:tr>
@@ -9819,18 +9751,35 @@
             <w:pPr>
               <w:jc w:val="center"/>
               <w:rPr>
-                <w:rFonts w:ascii="Calibri" w:hAnsi="Calibri" w:cs="Calibri"/>
+                <w:rFonts w:cstheme="minorHAnsi"/>
                 <w:sz w:val="20"/>
                 <w:szCs w:val="20"/>
               </w:rPr>
             </w:pPr>
             <w:r>
               <w:rPr>
-                <w:rFonts w:ascii="Calibri" w:hAnsi="Calibri" w:cs="Calibri"/>
+                <w:rFonts w:cstheme="minorHAnsi"/>
                 <w:sz w:val="20"/>
                 <w:szCs w:val="20"/>
               </w:rPr>
-              <w:t>-3.979958</w:t>
+              <w:t>-</w:t>
+            </w:r>
+            <w:r>
+              <w:rPr>
+                <w:rFonts w:cstheme="minorHAnsi"/>
+                <w:color w:val="000000"/>
+                <w:sz w:val="20"/>
+                <w:szCs w:val="20"/>
+              </w:rPr>
+              <w:t xml:space="preserve"> </w:t>
+            </w:r>
+            <w:r>
+              <w:rPr>
+                <w:rFonts w:cstheme="minorHAnsi"/>
+                <w:sz w:val="20"/>
+                <w:szCs w:val="20"/>
+              </w:rPr>
+              <w:t>2.475115</w:t>
             </w:r>
           </w:p>
         </w:tc>
@@ -9842,18 +9791,18 @@
             <w:pPr>
               <w:jc w:val="center"/>
               <w:rPr>
-                <w:rFonts w:ascii="Calibri" w:hAnsi="Calibri" w:cs="Calibri"/>
+                <w:rFonts w:cstheme="minorHAnsi"/>
                 <w:sz w:val="20"/>
                 <w:szCs w:val="20"/>
               </w:rPr>
             </w:pPr>
             <w:r>
               <w:rPr>
-                <w:rFonts w:ascii="Calibri" w:hAnsi="Calibri" w:cs="Calibri"/>
+                <w:rFonts w:cstheme="minorHAnsi"/>
                 <w:sz w:val="20"/>
                 <w:szCs w:val="20"/>
               </w:rPr>
-              <w:t>-4.880986</w:t>
+              <w:t>- 3.406525</w:t>
             </w:r>
           </w:p>
         </w:tc>
@@ -9865,18 +9814,18 @@
             <w:pPr>
               <w:jc w:val="center"/>
               <w:rPr>
-                <w:rFonts w:ascii="Calibri" w:hAnsi="Calibri" w:cs="Calibri"/>
+                <w:rFonts w:cstheme="minorHAnsi"/>
                 <w:sz w:val="20"/>
                 <w:szCs w:val="20"/>
               </w:rPr>
             </w:pPr>
             <w:r>
               <w:rPr>
-                <w:rFonts w:ascii="Calibri" w:hAnsi="Calibri" w:cs="Calibri"/>
+                <w:rFonts w:cstheme="minorHAnsi"/>
                 <w:sz w:val="20"/>
                 <w:szCs w:val="20"/>
               </w:rPr>
-              <w:t>-6.600801</w:t>
+              <w:t>-6.304544</w:t>
             </w:r>
           </w:p>
         </w:tc>
@@ -9888,18 +9837,18 @@
             <w:pPr>
               <w:jc w:val="center"/>
               <w:rPr>
-                <w:rFonts w:ascii="Calibri" w:hAnsi="Calibri" w:cs="Calibri"/>
+                <w:rFonts w:cstheme="minorHAnsi"/>
                 <w:sz w:val="20"/>
                 <w:szCs w:val="20"/>
               </w:rPr>
             </w:pPr>
             <w:r>
               <w:rPr>
-                <w:rFonts w:ascii="Calibri" w:hAnsi="Calibri" w:cs="Calibri"/>
+                <w:rFonts w:cstheme="minorHAnsi"/>
                 <w:sz w:val="20"/>
                 <w:szCs w:val="20"/>
               </w:rPr>
-              <w:t>-6.83753</w:t>
+              <w:t>-7.465246</w:t>
             </w:r>
           </w:p>
         </w:tc>
@@ -9939,18 +9888,35 @@
             <w:pPr>
               <w:jc w:val="center"/>
               <w:rPr>
-                <w:rFonts w:ascii="Calibri" w:hAnsi="Calibri" w:cs="Calibri"/>
+                <w:rFonts w:cstheme="minorHAnsi"/>
                 <w:sz w:val="20"/>
                 <w:szCs w:val="20"/>
               </w:rPr>
             </w:pPr>
             <w:r>
               <w:rPr>
-                <w:rFonts w:ascii="Calibri" w:hAnsi="Calibri" w:cs="Calibri"/>
+                <w:rFonts w:cstheme="minorHAnsi"/>
                 <w:sz w:val="20"/>
                 <w:szCs w:val="20"/>
               </w:rPr>
-              <w:t>-4.612842</w:t>
+              <w:t>-</w:t>
+            </w:r>
+            <w:r>
+              <w:rPr>
+                <w:rFonts w:cstheme="minorHAnsi"/>
+                <w:color w:val="000000"/>
+                <w:sz w:val="20"/>
+                <w:szCs w:val="20"/>
+              </w:rPr>
+              <w:t xml:space="preserve"> </w:t>
+            </w:r>
+            <w:r>
+              <w:rPr>
+                <w:rFonts w:cstheme="minorHAnsi"/>
+                <w:sz w:val="20"/>
+                <w:szCs w:val="20"/>
+              </w:rPr>
+              <w:t>4.612842</w:t>
             </w:r>
           </w:p>
         </w:tc>
@@ -9962,18 +9928,35 @@
             <w:pPr>
               <w:jc w:val="center"/>
               <w:rPr>
-                <w:rFonts w:ascii="Calibri" w:hAnsi="Calibri" w:cs="Calibri"/>
+                <w:rFonts w:cstheme="minorHAnsi"/>
                 <w:sz w:val="20"/>
                 <w:szCs w:val="20"/>
               </w:rPr>
             </w:pPr>
             <w:r>
               <w:rPr>
-                <w:rFonts w:ascii="Calibri" w:hAnsi="Calibri" w:cs="Calibri"/>
+                <w:rFonts w:cstheme="minorHAnsi"/>
                 <w:sz w:val="20"/>
                 <w:szCs w:val="20"/>
               </w:rPr>
-              <w:t>-5.501092</w:t>
+              <w:t>-</w:t>
+            </w:r>
+            <w:r>
+              <w:rPr>
+                <w:rFonts w:cstheme="minorHAnsi"/>
+                <w:color w:val="000000"/>
+                <w:sz w:val="20"/>
+                <w:szCs w:val="20"/>
+              </w:rPr>
+              <w:t xml:space="preserve"> </w:t>
+            </w:r>
+            <w:r>
+              <w:rPr>
+                <w:rFonts w:cstheme="minorHAnsi"/>
+                <w:sz w:val="20"/>
+                <w:szCs w:val="20"/>
+              </w:rPr>
+              <w:t>5.501092</w:t>
             </w:r>
           </w:p>
         </w:tc>
@@ -9985,18 +9968,21 @@
             <w:pPr>
               <w:jc w:val="center"/>
               <w:rPr>
-                <w:rFonts w:ascii="Calibri" w:hAnsi="Calibri" w:cs="Calibri"/>
+                <w:rFonts w:cstheme="minorHAnsi"/>
+                <w:color w:val="000000"/>
                 <w:sz w:val="20"/>
                 <w:szCs w:val="20"/>
+                <w:lang w:val="es-BO"/>
               </w:rPr>
             </w:pPr>
             <w:r>
               <w:rPr>
-                <w:rFonts w:ascii="Calibri" w:hAnsi="Calibri" w:cs="Calibri"/>
+                <w:rFonts w:cstheme="minorHAnsi"/>
+                <w:color w:val="000000"/>
                 <w:sz w:val="20"/>
                 <w:szCs w:val="20"/>
               </w:rPr>
-              <w:t>-6.719166</w:t>
+              <w:t>-8.151736</w:t>
             </w:r>
           </w:p>
         </w:tc>
@@ -10008,18 +9994,18 @@
             <w:pPr>
               <w:jc w:val="center"/>
               <w:rPr>
-                <w:rFonts w:ascii="Calibri" w:hAnsi="Calibri" w:cs="Calibri"/>
+                <w:rFonts w:cstheme="minorHAnsi"/>
                 <w:sz w:val="20"/>
                 <w:szCs w:val="20"/>
               </w:rPr>
             </w:pPr>
             <w:r>
               <w:rPr>
-                <w:rFonts w:ascii="Calibri" w:hAnsi="Calibri" w:cs="Calibri"/>
+                <w:rFonts w:cstheme="minorHAnsi"/>
                 <w:sz w:val="20"/>
                 <w:szCs w:val="20"/>
               </w:rPr>
-              <w:t>-6.83753</w:t>
+              <w:t>-8.265366</w:t>
             </w:r>
           </w:p>
         </w:tc>
@@ -10059,14 +10045,14 @@
             <w:pPr>
               <w:jc w:val="center"/>
               <w:rPr>
-                <w:rFonts w:ascii="Calibri" w:hAnsi="Calibri" w:cs="Calibri"/>
+                <w:rFonts w:cstheme="minorHAnsi"/>
                 <w:sz w:val="20"/>
                 <w:szCs w:val="20"/>
               </w:rPr>
             </w:pPr>
             <w:r>
               <w:rPr>
-                <w:rFonts w:ascii="Calibri" w:hAnsi="Calibri" w:cs="Calibri"/>
+                <w:rFonts w:cstheme="minorHAnsi"/>
                 <w:sz w:val="20"/>
                 <w:szCs w:val="20"/>
               </w:rPr>
@@ -10082,18 +10068,35 @@
             <w:pPr>
               <w:jc w:val="center"/>
               <w:rPr>
-                <w:rFonts w:ascii="Calibri" w:hAnsi="Calibri" w:cs="Calibri"/>
+                <w:rFonts w:cstheme="minorHAnsi"/>
                 <w:sz w:val="20"/>
                 <w:szCs w:val="20"/>
               </w:rPr>
             </w:pPr>
             <w:r>
               <w:rPr>
-                <w:rFonts w:ascii="Calibri" w:hAnsi="Calibri" w:cs="Calibri"/>
+                <w:rFonts w:cstheme="minorHAnsi"/>
                 <w:sz w:val="20"/>
                 <w:szCs w:val="20"/>
               </w:rPr>
-              <w:t>-6.907230</w:t>
+              <w:t>-</w:t>
+            </w:r>
+            <w:r>
+              <w:rPr>
+                <w:rFonts w:cstheme="minorHAnsi"/>
+                <w:color w:val="000000"/>
+                <w:sz w:val="20"/>
+                <w:szCs w:val="20"/>
+              </w:rPr>
+              <w:t xml:space="preserve"> </w:t>
+            </w:r>
+            <w:r>
+              <w:rPr>
+                <w:rFonts w:cstheme="minorHAnsi"/>
+                <w:sz w:val="20"/>
+                <w:szCs w:val="20"/>
+              </w:rPr>
+              <w:t>6.907230</w:t>
             </w:r>
           </w:p>
         </w:tc>
@@ -10105,18 +10108,18 @@
             <w:pPr>
               <w:jc w:val="center"/>
               <w:rPr>
-                <w:rFonts w:ascii="Calibri" w:hAnsi="Calibri" w:cs="Calibri"/>
+                <w:rFonts w:cstheme="minorHAnsi"/>
                 <w:sz w:val="20"/>
                 <w:szCs w:val="20"/>
               </w:rPr>
             </w:pPr>
             <w:r>
               <w:rPr>
-                <w:rFonts w:ascii="Calibri" w:hAnsi="Calibri" w:cs="Calibri"/>
+                <w:rFonts w:cstheme="minorHAnsi"/>
                 <w:sz w:val="20"/>
                 <w:szCs w:val="20"/>
               </w:rPr>
-              <w:t>-6.813857</w:t>
+              <w:t>-8.242640</w:t>
             </w:r>
           </w:p>
         </w:tc>
@@ -10128,18 +10131,18 @@
             <w:pPr>
               <w:jc w:val="center"/>
               <w:rPr>
-                <w:rFonts w:ascii="Calibri" w:hAnsi="Calibri" w:cs="Calibri"/>
+                <w:rFonts w:cstheme="minorHAnsi"/>
                 <w:sz w:val="20"/>
                 <w:szCs w:val="20"/>
               </w:rPr>
             </w:pPr>
             <w:r>
               <w:rPr>
-                <w:rFonts w:ascii="Calibri" w:hAnsi="Calibri" w:cs="Calibri"/>
+                <w:rFonts w:cstheme="minorHAnsi"/>
                 <w:sz w:val="20"/>
                 <w:szCs w:val="20"/>
               </w:rPr>
-              <w:t>-6.83753</w:t>
+              <w:t>-8.265366</w:t>
             </w:r>
           </w:p>
         </w:tc>
@@ -10147,27 +10150,21 @@
     </w:tbl>
     <w:p>
       <w:pPr>
-        <w:rPr>
-          <w:rFonts w:ascii="Calibri" w:hAnsi="Calibri" w:cs="Calibri"/>
-          <w:sz w:val="20"/>
-          <w:szCs w:val="20"/>
-        </w:rPr>
-      </w:pPr>
-      <w:r>
-        <w:rPr>
-          <w:rFonts w:ascii="Calibri" w:hAnsi="Calibri" w:cs="Calibri"/>
-          <w:sz w:val="20"/>
-          <w:szCs w:val="20"/>
-        </w:rPr>
-        <w:t xml:space="preserve">The </w:t>
-      </w:r>
-      <w:r>
-        <w:rPr>
-          <w:rFonts w:ascii="Calibri" w:hAnsi="Calibri" w:cs="Calibri"/>
-          <w:sz w:val="20"/>
-          <w:szCs w:val="20"/>
-        </w:rPr>
-        <w:t xml:space="preserve">Parametric </w:t>
+        <w:jc w:val="both"/>
+        <w:rPr>
+          <w:rFonts w:ascii="Calibri" w:hAnsi="Calibri" w:cs="Calibri"/>
+          <w:sz w:val="20"/>
+          <w:szCs w:val="20"/>
+        </w:rPr>
+      </w:pPr>
+      <w:bookmarkStart w:id="0" w:name="_Hlk185166226"/>
+      <w:r>
+        <w:rPr>
+          <w:rFonts w:ascii="Calibri" w:hAnsi="Calibri" w:cs="Calibri"/>
+          <w:sz w:val="20"/>
+          <w:szCs w:val="20"/>
+        </w:rPr>
+        <w:t xml:space="preserve">The Parametric </w:t>
       </w:r>
       <w:proofErr w:type="spellStart"/>
       <w:r>
@@ -10185,7 +10182,7 @@
           <w:sz w:val="20"/>
           <w:szCs w:val="20"/>
         </w:rPr>
-        <w:t xml:space="preserve"> and ES highlights the increasing severity of potential losses as confidence levels rise, with </w:t>
+        <w:t xml:space="preserve"> and ES rely on assumptions of normality, which may underestimate tail risks, as shown in the earlier analysis (non-normal returns). While the Historical </w:t>
       </w:r>
       <w:proofErr w:type="spellStart"/>
       <w:r>
@@ -10203,89 +10200,46 @@
           <w:sz w:val="20"/>
           <w:szCs w:val="20"/>
         </w:rPr>
-        <w:t xml:space="preserve"> and ES growing more extreme at 99.9% confidence.</w:t>
-      </w:r>
-      <w:r>
-        <w:rPr>
-          <w:rFonts w:ascii="Calibri" w:hAnsi="Calibri" w:cs="Calibri"/>
-          <w:sz w:val="20"/>
-          <w:szCs w:val="20"/>
-        </w:rPr>
-        <w:t xml:space="preserve"> Regarding the Historical POT, The </w:t>
-      </w:r>
-      <w:proofErr w:type="spellStart"/>
-      <w:r>
-        <w:rPr>
-          <w:rFonts w:ascii="Calibri" w:hAnsi="Calibri" w:cs="Calibri"/>
-          <w:sz w:val="20"/>
-          <w:szCs w:val="20"/>
-        </w:rPr>
-        <w:t>VaR</w:t>
-      </w:r>
-      <w:proofErr w:type="spellEnd"/>
-      <w:r>
-        <w:rPr>
-          <w:rFonts w:ascii="Calibri" w:hAnsi="Calibri" w:cs="Calibri"/>
-          <w:sz w:val="20"/>
-          <w:szCs w:val="20"/>
-        </w:rPr>
-        <w:t xml:space="preserve"> grows as the confidence level increases, which is expected because higher confidence levels capture rarer, more extreme events. The 99% </w:t>
-      </w:r>
-      <w:proofErr w:type="spellStart"/>
-      <w:r>
-        <w:rPr>
-          <w:rFonts w:ascii="Calibri" w:hAnsi="Calibri" w:cs="Calibri"/>
-          <w:sz w:val="20"/>
-          <w:szCs w:val="20"/>
-        </w:rPr>
-        <w:t>VaR</w:t>
-      </w:r>
-      <w:proofErr w:type="spellEnd"/>
-      <w:r>
-        <w:rPr>
-          <w:rFonts w:ascii="Calibri" w:hAnsi="Calibri" w:cs="Calibri"/>
-          <w:sz w:val="20"/>
-          <w:szCs w:val="20"/>
-        </w:rPr>
-        <w:t xml:space="preserve"> indicates that losses will not exceed 6.37% on 99 out of 100 trading days, while the ES shows that when losses exceed the </w:t>
-      </w:r>
-      <w:proofErr w:type="spellStart"/>
-      <w:r>
-        <w:rPr>
-          <w:rFonts w:ascii="Calibri" w:hAnsi="Calibri" w:cs="Calibri"/>
-          <w:sz w:val="20"/>
-          <w:szCs w:val="20"/>
-        </w:rPr>
-        <w:t>VaR</w:t>
-      </w:r>
-      <w:proofErr w:type="spellEnd"/>
-      <w:r>
-        <w:rPr>
-          <w:rFonts w:ascii="Calibri" w:hAnsi="Calibri" w:cs="Calibri"/>
-          <w:sz w:val="20"/>
-          <w:szCs w:val="20"/>
-        </w:rPr>
-        <w:t xml:space="preserve">, the average loss is 6.88%. As confidence levels increase, the </w:t>
-      </w:r>
-      <w:proofErr w:type="spellStart"/>
-      <w:r>
-        <w:rPr>
-          <w:rFonts w:ascii="Calibri" w:hAnsi="Calibri" w:cs="Calibri"/>
-          <w:sz w:val="20"/>
-          <w:szCs w:val="20"/>
-        </w:rPr>
-        <w:t>VaR</w:t>
-      </w:r>
-      <w:proofErr w:type="spellEnd"/>
-      <w:r>
-        <w:rPr>
-          <w:rFonts w:ascii="Calibri" w:hAnsi="Calibri" w:cs="Calibri"/>
-          <w:sz w:val="20"/>
-          <w:szCs w:val="20"/>
-        </w:rPr>
-        <w:t xml:space="preserve"> captures progressively worse losses (up to 6.83% at 99.9% confidence), showing the potential for larger losses in rarer scenarios.</w:t>
-      </w:r>
-    </w:p>
+        <w:t xml:space="preserve"> and ES do not make these assumptions, instead relying on actual extreme events from the data, leading to more conservative estimates.</w:t>
+      </w:r>
+    </w:p>
+    <w:p>
+      <w:pPr>
+        <w:jc w:val="both"/>
+        <w:rPr>
+          <w:rFonts w:ascii="Calibri" w:hAnsi="Calibri" w:cs="Calibri"/>
+          <w:sz w:val="20"/>
+          <w:szCs w:val="20"/>
+        </w:rPr>
+      </w:pPr>
+      <w:r>
+        <w:rPr>
+          <w:rFonts w:ascii="Calibri" w:hAnsi="Calibri" w:cs="Calibri"/>
+          <w:sz w:val="20"/>
+          <w:szCs w:val="20"/>
+        </w:rPr>
+        <w:t xml:space="preserve">The Historical POT approach better captures extreme losses due to its reliance on observed data and focus on the most extreme values. This makes it more suitable for managing tail risks, especially in volatile markets like </w:t>
+      </w:r>
+      <w:proofErr w:type="gramStart"/>
+      <w:r>
+        <w:rPr>
+          <w:rFonts w:ascii="Calibri" w:hAnsi="Calibri" w:cs="Calibri"/>
+          <w:sz w:val="20"/>
+          <w:szCs w:val="20"/>
+        </w:rPr>
+        <w:t>the NASDAQ</w:t>
+      </w:r>
+      <w:proofErr w:type="gramEnd"/>
+      <w:r>
+        <w:rPr>
+          <w:rFonts w:ascii="Calibri" w:hAnsi="Calibri" w:cs="Calibri"/>
+          <w:sz w:val="20"/>
+          <w:szCs w:val="20"/>
+        </w:rPr>
+        <w:t xml:space="preserve"> Composite. Hence, it is more suitable for risk-averse investors who want to be prepared for worst-case scenarios.</w:t>
+      </w:r>
+    </w:p>
+    <w:bookmarkEnd w:id="0"/>
     <w:p>
       <w:pPr>
         <w:pStyle w:val="ListParagraph"/>
@@ -11210,29 +11164,7 @@
           <w:sz w:val="20"/>
           <w:szCs w:val="20"/>
         </w:rPr>
-        <w:t xml:space="preserve"> Box-</w:t>
-      </w:r>
-      <w:proofErr w:type="spellStart"/>
-      <w:r>
-        <w:rPr>
-          <w:rFonts w:ascii="Calibri" w:hAnsi="Calibri" w:cs="Calibri"/>
-          <w:b/>
-          <w:bCs/>
-          <w:sz w:val="20"/>
-          <w:szCs w:val="20"/>
-        </w:rPr>
-        <w:t>Ljung</w:t>
-      </w:r>
-      <w:proofErr w:type="spellEnd"/>
-      <w:r>
-        <w:rPr>
-          <w:rFonts w:ascii="Calibri" w:hAnsi="Calibri" w:cs="Calibri"/>
-          <w:b/>
-          <w:bCs/>
-          <w:sz w:val="20"/>
-          <w:szCs w:val="20"/>
-        </w:rPr>
-        <w:t xml:space="preserve"> test</w:t>
+        <w:t xml:space="preserve"> Box-Ljung test</w:t>
       </w:r>
       <w:r>
         <w:rPr>
@@ -11495,7 +11427,7 @@
           <w14:ligatures w14:val="none"/>
         </w:rPr>
         <w:drawing>
-          <wp:inline distT="0" distB="0" distL="0" distR="0" wp14:anchorId="33B09F7E" wp14:editId="3C3863B4">
+          <wp:inline distT="0" distB="0" distL="0" distR="0" wp14:anchorId="33B09F7E" wp14:editId="09566250">
             <wp:extent cx="2290445" cy="1358900"/>
             <wp:effectExtent l="0" t="0" r="0" b="0"/>
             <wp:docPr id="18" name="Рисунок 18"/>
@@ -12296,25 +12228,7 @@
           <w:sz w:val="20"/>
           <w:szCs w:val="20"/>
         </w:rPr>
-        <w:t>("C:/Users/Marcela/Documents/</w:t>
-      </w:r>
-      <w:proofErr w:type="spellStart"/>
-      <w:r>
-        <w:rPr>
-          <w:rFonts w:ascii="Calibri" w:hAnsi="Calibri" w:cs="Calibri"/>
-          <w:sz w:val="20"/>
-          <w:szCs w:val="20"/>
-        </w:rPr>
-        <w:t>Documentos</w:t>
-      </w:r>
-      <w:proofErr w:type="spellEnd"/>
-      <w:r>
-        <w:rPr>
-          <w:rFonts w:ascii="Calibri" w:hAnsi="Calibri" w:cs="Calibri"/>
-          <w:sz w:val="20"/>
-          <w:szCs w:val="20"/>
-        </w:rPr>
-        <w:t>/3rd Semester/Risk analytics/Week 1/Crypto_data.csv")</w:t>
+        <w:t>("C:/Users/Marcela/Documents/Documentos/3rd Semester/Risk analytics/Week 1/Crypto_data.csv")</w:t>
       </w:r>
     </w:p>
     <w:p>
@@ -12881,7 +12795,25 @@
           <w:sz w:val="20"/>
           <w:szCs w:val="20"/>
         </w:rPr>
-        <w:t xml:space="preserve">, type = "l", col = "#27CED7", </w:t>
+        <w:t xml:space="preserve">, type = "l", col </w:t>
+      </w:r>
+      <w:proofErr w:type="gramStart"/>
+      <w:r>
+        <w:rPr>
+          <w:rFonts w:ascii="Calibri" w:hAnsi="Calibri" w:cs="Calibri"/>
+          <w:sz w:val="20"/>
+          <w:szCs w:val="20"/>
+        </w:rPr>
+        <w:t>= "#</w:t>
+      </w:r>
+      <w:proofErr w:type="gramEnd"/>
+      <w:r>
+        <w:rPr>
+          <w:rFonts w:ascii="Calibri" w:hAnsi="Calibri" w:cs="Calibri"/>
+          <w:sz w:val="20"/>
+          <w:szCs w:val="20"/>
+        </w:rPr>
+        <w:t xml:space="preserve">27CED7", </w:t>
       </w:r>
     </w:p>
     <w:p>
@@ -12955,7 +12887,25 @@
           <w:sz w:val="20"/>
           <w:szCs w:val="20"/>
         </w:rPr>
-        <w:t>, col = "#62A39F")</w:t>
+        <w:t xml:space="preserve">, col </w:t>
+      </w:r>
+      <w:proofErr w:type="gramStart"/>
+      <w:r>
+        <w:rPr>
+          <w:rFonts w:ascii="Calibri" w:hAnsi="Calibri" w:cs="Calibri"/>
+          <w:sz w:val="20"/>
+          <w:szCs w:val="20"/>
+        </w:rPr>
+        <w:t>= "#</w:t>
+      </w:r>
+      <w:proofErr w:type="gramEnd"/>
+      <w:r>
+        <w:rPr>
+          <w:rFonts w:ascii="Calibri" w:hAnsi="Calibri" w:cs="Calibri"/>
+          <w:sz w:val="20"/>
+          <w:szCs w:val="20"/>
+        </w:rPr>
+        <w:t>62A39F")</w:t>
       </w:r>
     </w:p>
     <w:p>
@@ -13001,7 +12951,25 @@
           <w:sz w:val="20"/>
           <w:szCs w:val="20"/>
         </w:rPr>
-        <w:t xml:space="preserve">", legend = c("Bitcoin", "Ethereum"), col = c("#27CED7", "#62A39F"), </w:t>
+        <w:t>", legend = c("Bitcoin", "Ethereum"), col = c("#27CED7"</w:t>
+      </w:r>
+      <w:proofErr w:type="gramStart"/>
+      <w:r>
+        <w:rPr>
+          <w:rFonts w:ascii="Calibri" w:hAnsi="Calibri" w:cs="Calibri"/>
+          <w:sz w:val="20"/>
+          <w:szCs w:val="20"/>
+        </w:rPr>
+        <w:t>, "#</w:t>
+      </w:r>
+      <w:proofErr w:type="gramEnd"/>
+      <w:r>
+        <w:rPr>
+          <w:rFonts w:ascii="Calibri" w:hAnsi="Calibri" w:cs="Calibri"/>
+          <w:sz w:val="20"/>
+          <w:szCs w:val="20"/>
+        </w:rPr>
+        <w:t xml:space="preserve">62A39F"), </w:t>
       </w:r>
       <w:proofErr w:type="spellStart"/>
       <w:r>
@@ -16652,7 +16620,25 @@
           <w:sz w:val="20"/>
           <w:szCs w:val="20"/>
         </w:rPr>
-        <w:t>, main = "Mean Excess Plot", col = "#42BA97")</w:t>
+        <w:t xml:space="preserve">, main = "Mean Excess Plot", col </w:t>
+      </w:r>
+      <w:proofErr w:type="gramStart"/>
+      <w:r>
+        <w:rPr>
+          <w:rFonts w:ascii="Calibri" w:hAnsi="Calibri" w:cs="Calibri"/>
+          <w:sz w:val="20"/>
+          <w:szCs w:val="20"/>
+        </w:rPr>
+        <w:t>= "#</w:t>
+      </w:r>
+      <w:proofErr w:type="gramEnd"/>
+      <w:r>
+        <w:rPr>
+          <w:rFonts w:ascii="Calibri" w:hAnsi="Calibri" w:cs="Calibri"/>
+          <w:sz w:val="20"/>
+          <w:szCs w:val="20"/>
+        </w:rPr>
+        <w:t>42BA97")</w:t>
       </w:r>
     </w:p>
     <w:p>
@@ -17168,8 +17154,18 @@
           <w:sz w:val="20"/>
           <w:szCs w:val="20"/>
         </w:rPr>
-        <w:t>(threshold)) {</w:t>
-      </w:r>
+        <w:t>(threshold</w:t>
+      </w:r>
+      <w:proofErr w:type="gramStart"/>
+      <w:r>
+        <w:rPr>
+          <w:rFonts w:ascii="Calibri" w:hAnsi="Calibri" w:cs="Calibri"/>
+          <w:sz w:val="20"/>
+          <w:szCs w:val="20"/>
+        </w:rPr>
+        <w:t>)) {</w:t>
+      </w:r>
+      <w:proofErr w:type="gramEnd"/>
     </w:p>
     <w:p>
       <w:pPr>
@@ -17887,7 +17883,25 @@
           <w:sz w:val="20"/>
           <w:szCs w:val="20"/>
         </w:rPr>
-        <w:t xml:space="preserve">     col = "#2683C6</w:t>
+        <w:t xml:space="preserve">     col </w:t>
+      </w:r>
+      <w:proofErr w:type="gramStart"/>
+      <w:r>
+        <w:rPr>
+          <w:rFonts w:ascii="Calibri" w:hAnsi="Calibri" w:cs="Calibri"/>
+          <w:sz w:val="20"/>
+          <w:szCs w:val="20"/>
+        </w:rPr>
+        <w:t>= "#</w:t>
+      </w:r>
+      <w:proofErr w:type="gramEnd"/>
+      <w:r>
+        <w:rPr>
+          <w:rFonts w:ascii="Calibri" w:hAnsi="Calibri" w:cs="Calibri"/>
+          <w:sz w:val="20"/>
+          <w:szCs w:val="20"/>
+        </w:rPr>
+        <w:t>2683C6</w:t>
       </w:r>
       <w:proofErr w:type="gramStart"/>
       <w:r>
@@ -18094,7 +18108,25 @@
           <w:sz w:val="20"/>
           <w:szCs w:val="20"/>
         </w:rPr>
-        <w:t xml:space="preserve">     col = "#42BA97</w:t>
+        <w:t xml:space="preserve">     col </w:t>
+      </w:r>
+      <w:proofErr w:type="gramStart"/>
+      <w:r>
+        <w:rPr>
+          <w:rFonts w:ascii="Calibri" w:hAnsi="Calibri" w:cs="Calibri"/>
+          <w:sz w:val="20"/>
+          <w:szCs w:val="20"/>
+        </w:rPr>
+        <w:t>= "#</w:t>
+      </w:r>
+      <w:proofErr w:type="gramEnd"/>
+      <w:r>
+        <w:rPr>
+          <w:rFonts w:ascii="Calibri" w:hAnsi="Calibri" w:cs="Calibri"/>
+          <w:sz w:val="20"/>
+          <w:szCs w:val="20"/>
+        </w:rPr>
+        <w:t>42BA97</w:t>
       </w:r>
       <w:proofErr w:type="gramStart"/>
       <w:r>
@@ -21344,19 +21376,8 @@
           <w:sz w:val="20"/>
           <w:szCs w:val="20"/>
         </w:rPr>
-        <w:t xml:space="preserve"># Add ES to the </w:t>
-      </w:r>
-      <w:proofErr w:type="spellStart"/>
-      <w:r>
-        <w:rPr>
-          <w:rFonts w:ascii="Calibri" w:hAnsi="Calibri" w:cs="Calibri"/>
-          <w:color w:val="00B050"/>
-          <w:sz w:val="20"/>
-          <w:szCs w:val="20"/>
-        </w:rPr>
-        <w:t>DataFrame</w:t>
-      </w:r>
-      <w:proofErr w:type="spellEnd"/>
+        <w:t># Add ES to the DataFrame</w:t>
+      </w:r>
     </w:p>
     <w:p>
       <w:pPr>

</xml_diff>